<commit_message>
Add DragonHacks Committee position
</commit_message>
<xml_diff>
--- a/Yigit_Can_Alparslan_V2-EDITED.docx
+++ b/Yigit_Can_Alparslan_V2-EDITED.docx
@@ -1031,15 +1031,7 @@
         <w:rPr>
           <w:rFonts w:asciiTheme="minorHAnsi" w:eastAsia="Times New Roman" w:hAnsiTheme="minorHAnsi" w:cstheme="minorHAnsi"/>
         </w:rPr>
-        <w:t xml:space="preserve">                </w:t>
-      </w:r>
-      <w:bookmarkStart w:id="1" w:name="_GoBack"/>
-      <w:bookmarkEnd w:id="1"/>
-      <w:r>
-        <w:rPr>
-          <w:rFonts w:asciiTheme="minorHAnsi" w:eastAsia="Times New Roman" w:hAnsiTheme="minorHAnsi" w:cstheme="minorHAnsi"/>
-        </w:rPr>
-        <w:t xml:space="preserve">                   </w:t>
+        <w:t xml:space="preserve">                                   </w:t>
       </w:r>
       <w:r>
         <w:rPr>
@@ -1718,7 +1710,6 @@
         </w:rPr>
         <w:t xml:space="preserve"> </w:t>
       </w:r>
-      <w:proofErr w:type="gramStart"/>
       <w:r>
         <w:rPr>
           <w:rFonts w:asciiTheme="minorHAnsi" w:eastAsia="Calibri Light" w:hAnsiTheme="minorHAnsi" w:cstheme="minorHAnsi"/>
@@ -1741,7 +1732,6 @@
         </w:rPr>
         <w:t>•</w:t>
       </w:r>
-      <w:proofErr w:type="gramEnd"/>
       <w:r>
         <w:rPr>
           <w:rFonts w:asciiTheme="minorHAnsi" w:eastAsia="Arial" w:hAnsiTheme="minorHAnsi" w:cstheme="minorHAnsi"/>
@@ -1778,21 +1768,41 @@
         </w:rPr>
         <w:t xml:space="preserve"> </w:t>
       </w:r>
-      <w:proofErr w:type="spellStart"/>
       <w:r>
         <w:rPr>
           <w:rFonts w:asciiTheme="minorHAnsi" w:eastAsia="Calibri Light" w:hAnsiTheme="minorHAnsi" w:cstheme="minorHAnsi"/>
           <w:color w:val="000000"/>
         </w:rPr>
-        <w:t>Jupyter</w:t>
-      </w:r>
-      <w:proofErr w:type="spellEnd"/>
+        <w:t>Jupyter Notebook</w:t>
+      </w:r>
+      <w:r>
+        <w:rPr>
+          <w:rFonts w:asciiTheme="minorHAnsi" w:eastAsia="Arial" w:hAnsiTheme="minorHAnsi" w:cstheme="minorHAnsi"/>
+          <w:color w:val="0070C0"/>
+        </w:rPr>
+        <w:t xml:space="preserve">  </w:t>
+      </w:r>
+      <w:r>
+        <w:rPr>
+          <w:rFonts w:asciiTheme="majorHAnsi" w:eastAsia="Arial" w:hAnsiTheme="majorHAnsi" w:cstheme="majorHAnsi"/>
+          <w:color w:val="0070C0"/>
+          <w:sz w:val="24"/>
+        </w:rPr>
+        <w:t>•</w:t>
+      </w:r>
+      <w:r>
+        <w:rPr>
+          <w:rFonts w:asciiTheme="minorHAnsi" w:eastAsia="Arial" w:hAnsiTheme="minorHAnsi" w:cstheme="minorHAnsi"/>
+          <w:color w:val="0070C0"/>
+        </w:rPr>
+        <w:t xml:space="preserve"> </w:t>
+      </w:r>
       <w:r>
         <w:rPr>
           <w:rFonts w:asciiTheme="minorHAnsi" w:eastAsia="Calibri Light" w:hAnsiTheme="minorHAnsi" w:cstheme="minorHAnsi"/>
           <w:color w:val="000000"/>
         </w:rPr>
-        <w:t xml:space="preserve"> Notebook</w:t>
+        <w:t>TensorFlow</w:t>
       </w:r>
       <w:r>
         <w:rPr>
@@ -1821,7 +1831,7 @@
           <w:rFonts w:asciiTheme="minorHAnsi" w:eastAsia="Calibri Light" w:hAnsiTheme="minorHAnsi" w:cstheme="minorHAnsi"/>
           <w:color w:val="000000"/>
         </w:rPr>
-        <w:t>TensorFlow</w:t>
+        <w:t>PyTorch</w:t>
       </w:r>
       <w:r>
         <w:rPr>
@@ -1845,15 +1855,13 @@
         </w:rPr>
         <w:t xml:space="preserve"> </w:t>
       </w:r>
-      <w:proofErr w:type="spellStart"/>
       <w:r>
         <w:rPr>
           <w:rFonts w:asciiTheme="minorHAnsi" w:eastAsia="Calibri Light" w:hAnsiTheme="minorHAnsi" w:cstheme="minorHAnsi"/>
           <w:color w:val="000000"/>
         </w:rPr>
-        <w:t>PyTorch</w:t>
-      </w:r>
-      <w:proofErr w:type="spellEnd"/>
+        <w:t>NumPy</w:t>
+      </w:r>
       <w:r>
         <w:rPr>
           <w:rFonts w:asciiTheme="minorHAnsi" w:eastAsia="Arial" w:hAnsiTheme="minorHAnsi" w:cstheme="minorHAnsi"/>
@@ -1881,112 +1889,65 @@
           <w:rFonts w:asciiTheme="minorHAnsi" w:eastAsia="Calibri Light" w:hAnsiTheme="minorHAnsi" w:cstheme="minorHAnsi"/>
           <w:color w:val="000000"/>
         </w:rPr>
-        <w:t>NumPy</w:t>
-      </w:r>
-      <w:r>
-        <w:rPr>
-          <w:rFonts w:asciiTheme="minorHAnsi" w:eastAsia="Arial" w:hAnsiTheme="minorHAnsi" w:cstheme="minorHAnsi"/>
-          <w:color w:val="0070C0"/>
-        </w:rPr>
-        <w:t xml:space="preserve">  </w:t>
-      </w:r>
-      <w:r>
-        <w:rPr>
-          <w:rFonts w:asciiTheme="majorHAnsi" w:eastAsia="Arial" w:hAnsiTheme="majorHAnsi" w:cstheme="majorHAnsi"/>
-          <w:color w:val="0070C0"/>
-          <w:sz w:val="24"/>
-        </w:rPr>
-        <w:t>•</w:t>
-      </w:r>
-      <w:r>
-        <w:rPr>
-          <w:rFonts w:asciiTheme="minorHAnsi" w:eastAsia="Arial" w:hAnsiTheme="minorHAnsi" w:cstheme="minorHAnsi"/>
-          <w:color w:val="0070C0"/>
-        </w:rPr>
-        <w:t xml:space="preserve"> </w:t>
-      </w:r>
-      <w:proofErr w:type="spellStart"/>
+        <w:t>Ker</w:t>
+      </w:r>
       <w:r>
         <w:rPr>
           <w:rFonts w:asciiTheme="minorHAnsi" w:eastAsia="Calibri Light" w:hAnsiTheme="minorHAnsi" w:cstheme="minorHAnsi"/>
           <w:color w:val="000000"/>
         </w:rPr>
-        <w:t>Ker</w:t>
+        <w:t xml:space="preserve">as  </w:t>
+      </w:r>
+      <w:r>
+        <w:rPr>
+          <w:rFonts w:asciiTheme="majorHAnsi" w:eastAsia="Arial" w:hAnsiTheme="majorHAnsi" w:cstheme="majorHAnsi"/>
+          <w:color w:val="0070C0"/>
+          <w:sz w:val="24"/>
+        </w:rPr>
+        <w:t>•</w:t>
+      </w:r>
+      <w:r>
+        <w:rPr>
+          <w:rFonts w:asciiTheme="minorHAnsi" w:eastAsia="Arial" w:hAnsiTheme="minorHAnsi" w:cstheme="minorHAnsi"/>
+          <w:color w:val="0070C0"/>
+        </w:rPr>
+        <w:t xml:space="preserve"> </w:t>
       </w:r>
       <w:r>
         <w:rPr>
           <w:rFonts w:asciiTheme="minorHAnsi" w:eastAsia="Calibri Light" w:hAnsiTheme="minorHAnsi" w:cstheme="minorHAnsi"/>
           <w:color w:val="000000"/>
         </w:rPr>
-        <w:t>as</w:t>
-      </w:r>
-      <w:proofErr w:type="spellEnd"/>
+        <w:t>Pandas</w:t>
+      </w:r>
+      <w:r>
+        <w:rPr>
+          <w:rFonts w:asciiTheme="minorHAnsi" w:eastAsia="Arial" w:hAnsiTheme="minorHAnsi" w:cstheme="minorHAnsi"/>
+          <w:color w:val="0070C0"/>
+        </w:rPr>
+        <w:t xml:space="preserve">  </w:t>
+      </w:r>
+      <w:r>
+        <w:rPr>
+          <w:rFonts w:asciiTheme="majorHAnsi" w:eastAsia="Arial" w:hAnsiTheme="majorHAnsi" w:cstheme="majorHAnsi"/>
+          <w:color w:val="0070C0"/>
+          <w:sz w:val="24"/>
+        </w:rPr>
+        <w:t>•</w:t>
+      </w:r>
+      <w:r>
+        <w:rPr>
+          <w:rFonts w:asciiTheme="minorHAnsi" w:eastAsia="Arial" w:hAnsiTheme="minorHAnsi" w:cstheme="minorHAnsi"/>
+          <w:color w:val="0070C0"/>
+        </w:rPr>
+        <w:t xml:space="preserve"> </w:t>
+      </w:r>
       <w:r>
         <w:rPr>
           <w:rFonts w:asciiTheme="minorHAnsi" w:eastAsia="Calibri Light" w:hAnsiTheme="minorHAnsi" w:cstheme="minorHAnsi"/>
           <w:color w:val="000000"/>
         </w:rPr>
-        <w:t xml:space="preserve">  </w:t>
-      </w:r>
-      <w:r>
-        <w:rPr>
-          <w:rFonts w:asciiTheme="majorHAnsi" w:eastAsia="Arial" w:hAnsiTheme="majorHAnsi" w:cstheme="majorHAnsi"/>
-          <w:color w:val="0070C0"/>
-          <w:sz w:val="24"/>
-        </w:rPr>
-        <w:t>•</w:t>
-      </w:r>
-      <w:r>
-        <w:rPr>
-          <w:rFonts w:asciiTheme="minorHAnsi" w:eastAsia="Arial" w:hAnsiTheme="minorHAnsi" w:cstheme="minorHAnsi"/>
-          <w:color w:val="0070C0"/>
-        </w:rPr>
-        <w:t xml:space="preserve"> </w:t>
-      </w:r>
-      <w:r>
-        <w:rPr>
-          <w:rFonts w:asciiTheme="minorHAnsi" w:eastAsia="Calibri Light" w:hAnsiTheme="minorHAnsi" w:cstheme="minorHAnsi"/>
-          <w:color w:val="000000"/>
-        </w:rPr>
-        <w:t>Pandas</w:t>
-      </w:r>
-      <w:r>
-        <w:rPr>
-          <w:rFonts w:asciiTheme="minorHAnsi" w:eastAsia="Arial" w:hAnsiTheme="minorHAnsi" w:cstheme="minorHAnsi"/>
-          <w:color w:val="0070C0"/>
-        </w:rPr>
-        <w:t xml:space="preserve">  </w:t>
-      </w:r>
-      <w:r>
-        <w:rPr>
-          <w:rFonts w:asciiTheme="majorHAnsi" w:eastAsia="Arial" w:hAnsiTheme="majorHAnsi" w:cstheme="majorHAnsi"/>
-          <w:color w:val="0070C0"/>
-          <w:sz w:val="24"/>
-        </w:rPr>
-        <w:t>•</w:t>
-      </w:r>
-      <w:r>
-        <w:rPr>
-          <w:rFonts w:asciiTheme="minorHAnsi" w:eastAsia="Arial" w:hAnsiTheme="minorHAnsi" w:cstheme="minorHAnsi"/>
-          <w:color w:val="0070C0"/>
-        </w:rPr>
-        <w:t xml:space="preserve"> </w:t>
-      </w:r>
-      <w:proofErr w:type="spellStart"/>
-      <w:r>
-        <w:rPr>
-          <w:rFonts w:asciiTheme="minorHAnsi" w:eastAsia="Calibri Light" w:hAnsiTheme="minorHAnsi" w:cstheme="minorHAnsi"/>
-          <w:color w:val="000000"/>
-        </w:rPr>
-        <w:t>Scikit</w:t>
-      </w:r>
-      <w:proofErr w:type="spellEnd"/>
-      <w:r>
-        <w:rPr>
-          <w:rFonts w:asciiTheme="minorHAnsi" w:eastAsia="Calibri Light" w:hAnsiTheme="minorHAnsi" w:cstheme="minorHAnsi"/>
-          <w:color w:val="000000"/>
-        </w:rPr>
-        <w:t>-learn</w:t>
+        <w:t>Scikit-learn</w:t>
       </w:r>
       <w:r>
         <w:rPr>
@@ -3179,25 +3140,7 @@
           <w:sz w:val="22"/>
           <w:szCs w:val="22"/>
         </w:rPr>
-        <w:t xml:space="preserve"> </w:t>
-      </w:r>
-      <w:proofErr w:type="spellStart"/>
-      <w:r>
-        <w:rPr>
-          <w:color w:val="000000" w:themeColor="text1"/>
-          <w:sz w:val="22"/>
-          <w:szCs w:val="22"/>
-        </w:rPr>
-        <w:t>DeepSpeech</w:t>
-      </w:r>
-      <w:proofErr w:type="spellEnd"/>
-      <w:r>
-        <w:rPr>
-          <w:color w:val="000000" w:themeColor="text1"/>
-          <w:sz w:val="22"/>
-          <w:szCs w:val="22"/>
-        </w:rPr>
-        <w:t xml:space="preserve"> with 100% success</w:t>
+        <w:t xml:space="preserve"> DeepSpeech with 100% success</w:t>
       </w:r>
     </w:p>
     <w:p>
@@ -3769,25 +3712,7 @@
           <w:sz w:val="22"/>
           <w:szCs w:val="22"/>
         </w:rPr>
-        <w:t xml:space="preserve">B. </w:t>
-      </w:r>
-      <w:proofErr w:type="spellStart"/>
-      <w:r>
-        <w:rPr>
-          <w:rFonts w:asciiTheme="minorHAnsi" w:hAnsiTheme="minorHAnsi" w:cstheme="minorHAnsi"/>
-          <w:sz w:val="22"/>
-          <w:szCs w:val="22"/>
-        </w:rPr>
-        <w:t>Akuzum</w:t>
-      </w:r>
-      <w:proofErr w:type="spellEnd"/>
-      <w:r>
-        <w:rPr>
-          <w:rFonts w:asciiTheme="minorHAnsi" w:hAnsiTheme="minorHAnsi" w:cstheme="minorHAnsi"/>
-          <w:sz w:val="22"/>
-          <w:szCs w:val="22"/>
-        </w:rPr>
-        <w:t>,</w:t>
+        <w:t>B. Akuzum,</w:t>
       </w:r>
       <w:r>
         <w:rPr>
@@ -3804,25 +3729,7 @@
           <w:sz w:val="22"/>
           <w:szCs w:val="22"/>
         </w:rPr>
-        <w:t xml:space="preserve"> N. Robinson, E. Agar, E.C </w:t>
-      </w:r>
-      <w:proofErr w:type="spellStart"/>
-      <w:r>
-        <w:rPr>
-          <w:rFonts w:asciiTheme="minorHAnsi" w:hAnsiTheme="minorHAnsi" w:cstheme="minorHAnsi"/>
-          <w:sz w:val="22"/>
-          <w:szCs w:val="22"/>
-        </w:rPr>
-        <w:t>Kumbur</w:t>
-      </w:r>
-      <w:proofErr w:type="spellEnd"/>
-      <w:r>
-        <w:rPr>
-          <w:rFonts w:asciiTheme="minorHAnsi" w:hAnsiTheme="minorHAnsi" w:cstheme="minorHAnsi"/>
-          <w:sz w:val="22"/>
-          <w:szCs w:val="22"/>
-        </w:rPr>
-        <w:t>, J. Applied Chemistry, 2019</w:t>
+        <w:t xml:space="preserve"> N. Robinson, E. Agar, E.C Kumbur, J. Applied Chemistry, 2019</w:t>
       </w:r>
     </w:p>
     <w:p>
@@ -3959,25 +3866,7 @@
           <w:color w:val="002060"/>
           <w:sz w:val="34"/>
         </w:rPr>
-        <w:t>L</w:t>
-      </w:r>
-      <w:r>
-        <w:rPr>
-          <w:rFonts w:ascii="Aharoni" w:eastAsia="Aharoni" w:hAnsi="Aharoni"/>
-          <w:b/>
-          <w:color w:val="002060"/>
-          <w:sz w:val="34"/>
-        </w:rPr>
-        <w:t>EADERSHIP EXPERIENC</w:t>
-      </w:r>
-      <w:r>
-        <w:rPr>
-          <w:rFonts w:ascii="Aharoni" w:eastAsia="Aharoni" w:hAnsi="Aharoni"/>
-          <w:b/>
-          <w:color w:val="002060"/>
-          <w:sz w:val="34"/>
-        </w:rPr>
-        <w:t>E</w:t>
+        <w:t>LEADERSHIP EXPERIENCE</w:t>
       </w:r>
     </w:p>
     <w:p>
@@ -4032,11 +3921,12 @@
       </w:pPr>
       <w:r>
         <w:rPr>
-          <w:rFonts w:asciiTheme="minorHAnsi" w:eastAsia="Arial" w:hAnsiTheme="minorHAnsi" w:cstheme="minorHAnsi"/>
-          <w:sz w:val="22"/>
-          <w:szCs w:val="22"/>
-        </w:rPr>
-        <w:t xml:space="preserve">Secretary, Engineers Without Borders </w:t>
+          <w:rFonts w:asciiTheme="minorHAnsi" w:hAnsiTheme="minorHAnsi" w:cstheme="minorHAnsi"/>
+          <w:sz w:val="22"/>
+          <w:szCs w:val="22"/>
+          <w:shd w:val="clear" w:color="auto" w:fill="FFFFFF"/>
+        </w:rPr>
+        <w:t>DragonHacks (Drexel's very own 24-hour Hackathon) Committee Member</w:t>
       </w:r>
     </w:p>
     <w:p>
@@ -4178,24 +4068,99 @@
           <w:numId w:val="13"/>
         </w:numPr>
         <w:tabs>
-          <w:tab w:val="left" w:pos="980"/>
+          <w:tab w:val="left" w:pos="2700"/>
+          <w:tab w:val="left" w:pos="4720"/>
+          <w:tab w:val="left" w:pos="6320"/>
         </w:tabs>
-        <w:spacing w:line="0" w:lineRule="atLeast"/>
-        <w:rPr>
-          <w:rFonts w:asciiTheme="minorHAnsi" w:hAnsiTheme="minorHAnsi" w:cstheme="minorHAnsi"/>
-          <w:sz w:val="22"/>
-          <w:szCs w:val="22"/>
-        </w:rPr>
-      </w:pPr>
-      <w:r>
-        <w:rPr>
-          <w:rFonts w:asciiTheme="minorHAnsi" w:hAnsiTheme="minorHAnsi" w:cstheme="minorHAnsi"/>
-        </w:rPr>
-        <w:t>Drexel STAR Research Scholar, Undergraduate Research Leader, DAAD-Rise Germany Scholar 2017</w:t>
-      </w:r>
-      <w:r>
-        <w:rPr>
-          <w:sz w:val="34"/>
+        <w:rPr>
+          <w:rFonts w:asciiTheme="minorHAnsi" w:eastAsia="Arial" w:hAnsiTheme="minorHAnsi" w:cstheme="minorHAnsi"/>
+          <w:sz w:val="22"/>
+          <w:szCs w:val="22"/>
+        </w:rPr>
+      </w:pPr>
+      <w:r>
+        <w:rPr>
+          <w:rFonts w:asciiTheme="minorHAnsi" w:hAnsiTheme="minorHAnsi" w:cstheme="minorHAnsi"/>
+        </w:rPr>
+        <w:t>Drexel STAR Research Scholar</w:t>
+      </w:r>
+      <w:r>
+        <w:rPr>
+          <w:rFonts w:asciiTheme="minorHAnsi" w:hAnsiTheme="minorHAnsi" w:cstheme="minorHAnsi"/>
+        </w:rPr>
+        <w:t>;</w:t>
+      </w:r>
+      <w:r>
+        <w:rPr>
+          <w:rFonts w:asciiTheme="minorHAnsi" w:hAnsiTheme="minorHAnsi" w:cstheme="minorHAnsi"/>
+        </w:rPr>
+        <w:t xml:space="preserve"> Undergraduate Research Leader</w:t>
+      </w:r>
+      <w:r>
+        <w:rPr>
+          <w:rFonts w:asciiTheme="minorHAnsi" w:hAnsiTheme="minorHAnsi" w:cstheme="minorHAnsi"/>
+        </w:rPr>
+        <w:t>;</w:t>
+      </w:r>
+      <w:r>
+        <w:rPr>
+          <w:rFonts w:asciiTheme="minorHAnsi" w:hAnsiTheme="minorHAnsi" w:cstheme="minorHAnsi"/>
+        </w:rPr>
+        <w:t xml:space="preserve"> DAAD-Rise Germany Scholar 201</w:t>
+      </w:r>
+      <w:r>
+        <w:rPr>
+          <w:rFonts w:asciiTheme="minorHAnsi" w:hAnsiTheme="minorHAnsi" w:cstheme="minorHAnsi"/>
+          <w:sz w:val="22"/>
+          <w:szCs w:val="22"/>
+        </w:rPr>
+        <w:t>7</w:t>
+      </w:r>
+      <w:r>
+        <w:rPr>
+          <w:sz w:val="22"/>
+          <w:szCs w:val="22"/>
+        </w:rPr>
+        <w:t>;</w:t>
+      </w:r>
+      <w:r>
+        <w:rPr>
+          <w:sz w:val="22"/>
+          <w:szCs w:val="22"/>
+        </w:rPr>
+        <w:t xml:space="preserve"> </w:t>
+      </w:r>
+      <w:r>
+        <w:rPr>
+          <w:rFonts w:asciiTheme="minorHAnsi" w:eastAsia="Arial" w:hAnsiTheme="minorHAnsi" w:cstheme="minorHAnsi"/>
+          <w:sz w:val="22"/>
+          <w:szCs w:val="22"/>
+        </w:rPr>
+        <w:t>Secretary</w:t>
+      </w:r>
+      <w:r>
+        <w:rPr>
+          <w:rFonts w:asciiTheme="minorHAnsi" w:eastAsia="Arial" w:hAnsiTheme="minorHAnsi" w:cstheme="minorHAnsi"/>
+          <w:sz w:val="22"/>
+          <w:szCs w:val="22"/>
+        </w:rPr>
+        <w:t xml:space="preserve">, </w:t>
+      </w:r>
+      <w:bookmarkStart w:id="1" w:name="_GoBack"/>
+      <w:bookmarkEnd w:id="1"/>
+      <w:r>
+        <w:rPr>
+          <w:rFonts w:asciiTheme="minorHAnsi" w:eastAsia="Arial" w:hAnsiTheme="minorHAnsi" w:cstheme="minorHAnsi"/>
+          <w:sz w:val="22"/>
+          <w:szCs w:val="22"/>
+        </w:rPr>
+        <w:t>EWB</w:t>
+      </w:r>
+      <w:r>
+        <w:rPr>
+          <w:rFonts w:asciiTheme="minorHAnsi" w:eastAsia="Arial" w:hAnsiTheme="minorHAnsi" w:cstheme="minorHAnsi"/>
+          <w:sz w:val="22"/>
+          <w:szCs w:val="22"/>
         </w:rPr>
         <w:t xml:space="preserve"> </w:t>
       </w:r>
@@ -4274,7 +4239,7 @@
         <v:path o:extrusionok="f" gradientshapeok="t" o:connecttype="rect"/>
         <o:lock v:ext="edit" aspectratio="t"/>
       </v:shapetype>
-      <v:shape id="_x0000_i1068" type="#_x0000_t75" style="width:7.2pt;height:7.2pt" o:bullet="t">
+      <v:shape id="_x0000_i1029" type="#_x0000_t75" style="width:7.2pt;height:7.2pt" o:bullet="t">
         <v:imagedata r:id="rId1" o:title="clip_image001"/>
       </v:shape>
     </w:pict>

</xml_diff>